<commit_message>
123 aswa ni marie
</commit_message>
<xml_diff>
--- a/edit me 2.docx
+++ b/edit me 2.docx
@@ -4,10 +4,21 @@
   <w:body>
     <w:p>
       <w:r>
-        <w:t>Hello, my name is ________.</w:t>
+        <w:t xml:space="preserve">Hello, my name is </w:t>
+      </w:r>
+      <w:proofErr w:type="spellStart"/>
+      <w:r>
+        <w:t>jethro</w:t>
+      </w:r>
+      <w:proofErr w:type="spellEnd"/>
+      <w:r>
+        <w:t xml:space="preserve"> kor</w:t>
       </w:r>
       <w:bookmarkStart w:id="0" w:name="_GoBack"/>
       <w:bookmarkEnd w:id="0"/>
+      <w:r>
+        <w:t>nick</w:t>
+      </w:r>
     </w:p>
     <w:sectPr>
       <w:pgSz w:w="12240" w:h="15840"/>

</xml_diff>